<commit_message>
Added Link Of The Project File In Document | Aravind | 19-Dec-2022
Added link of the project file in Gdrive into the document.
</commit_message>
<xml_diff>
--- a/Link-To-Unity-Project-File-In-GDrive/Link to the Unity project zip file in Google Drive.docx
+++ b/Link-To-Unity-Project-File-In-GDrive/Link to the Unity project zip file in Google Drive.docx
@@ -6,6 +6,16 @@
       <w:r>
         <w:t>Link to the Unity project zip file in Google Drive:</w:t>
       </w:r>
+    </w:p>
+    <w:p>
+      <w:hyperlink r:id="rId4" w:history="1">
+        <w:r>
+          <w:rPr>
+            <w:rStyle w:val="Hyperlink"/>
+          </w:rPr>
+          <w:t>https://drive.google.com/drive/folders/1JuinxD9BfzuYfmKvzxKMoa7N8PGLcHsu?usp=sharing</w:t>
+        </w:r>
+      </w:hyperlink>
     </w:p>
     <w:p/>
     <w:sectPr>
@@ -444,6 +454,29 @@
     <w:semiHidden/>
     <w:unhideWhenUsed/>
   </w:style>
+  <w:style w:type="character" w:styleId="Hyperlink">
+    <w:name w:val="Hyperlink"/>
+    <w:basedOn w:val="DefaultParagraphFont"/>
+    <w:uiPriority w:val="99"/>
+    <w:unhideWhenUsed/>
+    <w:rsid w:val="00147ED8"/>
+    <w:rPr>
+      <w:color w:val="0563C1" w:themeColor="hyperlink"/>
+      <w:u w:val="single"/>
+    </w:rPr>
+  </w:style>
+  <w:style w:type="character" w:styleId="UnresolvedMention">
+    <w:name w:val="Unresolved Mention"/>
+    <w:basedOn w:val="DefaultParagraphFont"/>
+    <w:uiPriority w:val="99"/>
+    <w:semiHidden/>
+    <w:unhideWhenUsed/>
+    <w:rsid w:val="00147ED8"/>
+    <w:rPr>
+      <w:color w:val="605E5C"/>
+      <w:shd w:val="clear" w:color="auto" w:fill="E1DFDD"/>
+    </w:rPr>
+  </w:style>
 </w:styles>
 </file>
 

</xml_diff>